<commit_message>
update resume with new number
</commit_message>
<xml_diff>
--- a/client/public/downloads/Kyle_Foser_Résumé.docx
+++ b/client/public/downloads/Kyle_Foser_Résumé.docx
@@ -75,34 +75,10 @@
             <w:r>
               <w:t>Kyle Foster</w:t>
             </w:r>
-          </w:p>
-          <w:p>
-            <w:pPr>
-              <w:pStyle w:val="Subtitle"/>
-              <w:pBdr>
-                <w:top w:val="nil"/>
-                <w:left w:val="nil"/>
-                <w:bottom w:val="nil"/>
-                <w:right w:val="nil"/>
-                <w:between w:val="nil"/>
-              </w:pBdr>
-            </w:pPr>
             <w:bookmarkStart w:id="1" w:name="_ymi089liagec" w:colFirst="0" w:colLast="0"/>
             <w:bookmarkEnd w:id="1"/>
-            <w:proofErr w:type="gramStart"/>
-            <w:r>
-              <w:t xml:space="preserve">Dedicated </w:t>
-            </w:r>
-            <w:proofErr w:type="spellStart"/>
-            <w:r>
-              <w:t>javascript</w:t>
-            </w:r>
-            <w:proofErr w:type="spellEnd"/>
-            <w:r>
-              <w:t xml:space="preserve"> developer with a keen eye for detail.</w:t>
-            </w:r>
-            <w:proofErr w:type="gramEnd"/>
-          </w:p>
+          </w:p>
+          <w:p/>
           <w:p>
             <w:pPr>
               <w:spacing w:before="0" w:line="240" w:lineRule="auto"/>
@@ -193,17 +169,8 @@
                 <w:rFonts w:ascii="Open Sans" w:eastAsia="Open Sans" w:hAnsi="Open Sans" w:cs="Open Sans"/>
                 <w:color w:val="000000"/>
               </w:rPr>
-              <w:t xml:space="preserve">McKinney, </w:t>
-            </w:r>
-            <w:proofErr w:type="spellStart"/>
-            <w:r>
-              <w:rPr>
-                <w:rFonts w:ascii="Open Sans" w:eastAsia="Open Sans" w:hAnsi="Open Sans" w:cs="Open Sans"/>
-                <w:color w:val="000000"/>
-              </w:rPr>
-              <w:t>Tx</w:t>
-            </w:r>
-            <w:proofErr w:type="spellEnd"/>
+              <w:t>McKinney, TX</w:t>
+            </w:r>
             <w:r>
               <w:rPr>
                 <w:rFonts w:ascii="Open Sans" w:eastAsia="Open Sans" w:hAnsi="Open Sans" w:cs="Open Sans"/>
@@ -234,7 +201,7 @@
                 <w:b/>
                 <w:color w:val="000000"/>
               </w:rPr>
-              <w:t>(469) 618-0410</w:t>
+              <w:t>(469) 352-1703</w:t>
             </w:r>
           </w:p>
           <w:p>
@@ -355,18 +322,8 @@
               <w:rPr>
                 <w:b w:val="0"/>
               </w:rPr>
-              <w:t xml:space="preserve">Dallas, </w:t>
-            </w:r>
-            <w:proofErr w:type="spellStart"/>
-            <w:proofErr w:type="gramStart"/>
-            <w:r>
-              <w:rPr>
-                <w:b w:val="0"/>
-              </w:rPr>
-              <w:t>Tx</w:t>
-            </w:r>
-            <w:proofErr w:type="spellEnd"/>
-            <w:proofErr w:type="gramEnd"/>
+              <w:t>Dallas, TX</w:t>
+            </w:r>
             <w:r>
               <w:rPr>
                 <w:b w:val="0"/>
@@ -432,18 +389,8 @@
               <w:rPr>
                 <w:b w:val="0"/>
               </w:rPr>
-              <w:t xml:space="preserve">McKinney, </w:t>
-            </w:r>
-            <w:proofErr w:type="spellStart"/>
-            <w:proofErr w:type="gramStart"/>
-            <w:r>
-              <w:rPr>
-                <w:b w:val="0"/>
-              </w:rPr>
-              <w:t>Tx</w:t>
-            </w:r>
-            <w:proofErr w:type="spellEnd"/>
-            <w:proofErr w:type="gramEnd"/>
+              <w:t>McKinney, TX</w:t>
+            </w:r>
             <w:r>
               <w:rPr>
                 <w:b w:val="0"/>
@@ -489,31 +436,27 @@
               </w:rPr>
               <w:t xml:space="preserve">Built full stack applications for </w:t>
             </w:r>
-            <w:proofErr w:type="gramStart"/>
             <w:r>
               <w:rPr>
                 <w:sz w:val="20"/>
                 <w:szCs w:val="20"/>
               </w:rPr>
-              <w:t>clients  using</w:t>
-            </w:r>
-            <w:proofErr w:type="gramEnd"/>
+              <w:t>clients using React</w:t>
+            </w:r>
             <w:r>
               <w:rPr>
                 <w:sz w:val="20"/>
                 <w:szCs w:val="20"/>
               </w:rPr>
-              <w:t xml:space="preserve">  React with </w:t>
-            </w:r>
-            <w:proofErr w:type="spellStart"/>
+              <w:t xml:space="preserve"> with </w:t>
+            </w:r>
             <w:r>
               <w:rPr>
                 <w:sz w:val="20"/>
                 <w:szCs w:val="20"/>
               </w:rPr>
-              <w:t>MongoDb</w:t>
-            </w:r>
-            <w:proofErr w:type="spellEnd"/>
+              <w:t>Mongo DB</w:t>
+            </w:r>
             <w:r>
               <w:rPr>
                 <w:sz w:val="20"/>
@@ -562,18 +505,8 @@
               <w:rPr>
                 <w:b w:val="0"/>
               </w:rPr>
-              <w:t xml:space="preserve">Austin, </w:t>
-            </w:r>
-            <w:proofErr w:type="spellStart"/>
-            <w:proofErr w:type="gramStart"/>
-            <w:r>
-              <w:rPr>
-                <w:b w:val="0"/>
-              </w:rPr>
-              <w:t>Tx</w:t>
-            </w:r>
-            <w:proofErr w:type="spellEnd"/>
-            <w:proofErr w:type="gramEnd"/>
+              <w:t>Austin, TX</w:t>
+            </w:r>
             <w:r>
               <w:rPr>
                 <w:b w:val="0"/>
@@ -668,18 +601,8 @@
               <w:rPr>
                 <w:b w:val="0"/>
               </w:rPr>
-              <w:t xml:space="preserve">Dallas, </w:t>
-            </w:r>
-            <w:proofErr w:type="spellStart"/>
-            <w:proofErr w:type="gramStart"/>
-            <w:r>
-              <w:rPr>
-                <w:b w:val="0"/>
-              </w:rPr>
-              <w:t>Tx</w:t>
-            </w:r>
-            <w:proofErr w:type="spellEnd"/>
-            <w:proofErr w:type="gramEnd"/>
+              <w:t>Dallas, TX</w:t>
+            </w:r>
             <w:r>
               <w:rPr>
                 <w:b w:val="0"/>
@@ -740,19 +663,15 @@
             <w:r>
               <w:t>),version control (git), databases (</w:t>
             </w:r>
-            <w:proofErr w:type="spellStart"/>
-            <w:r>
-              <w:t>mySQL</w:t>
-            </w:r>
-            <w:proofErr w:type="spellEnd"/>
+            <w:r>
+              <w:t>MySQL</w:t>
+            </w:r>
             <w:r>
               <w:t xml:space="preserve">, </w:t>
             </w:r>
-            <w:proofErr w:type="spellStart"/>
-            <w:r>
-              <w:t>mongoDB</w:t>
-            </w:r>
-            <w:proofErr w:type="spellEnd"/>
+            <w:r>
+              <w:t>Mongo DB</w:t>
+            </w:r>
             <w:r>
               <w:t>),  building servers using expr</w:t>
             </w:r>
@@ -795,18 +714,8 @@
               <w:rPr>
                 <w:b w:val="0"/>
               </w:rPr>
-              <w:t xml:space="preserve">Dallas, </w:t>
-            </w:r>
-            <w:proofErr w:type="spellStart"/>
-            <w:proofErr w:type="gramStart"/>
-            <w:r>
-              <w:rPr>
-                <w:b w:val="0"/>
-              </w:rPr>
-              <w:t>Tx</w:t>
-            </w:r>
-            <w:proofErr w:type="spellEnd"/>
-            <w:proofErr w:type="gramEnd"/>
+              <w:t>Dallas, TX</w:t>
+            </w:r>
             <w:r>
               <w:rPr>
                 <w:b w:val="0"/>
@@ -861,15 +770,13 @@
               </w:rPr>
               <w:t xml:space="preserve">Learned software development using Java, </w:t>
             </w:r>
-            <w:proofErr w:type="spellStart"/>
             <w:r>
               <w:rPr>
                 <w:sz w:val="18"/>
                 <w:szCs w:val="18"/>
               </w:rPr>
-              <w:t>SpringBoot</w:t>
-            </w:r>
-            <w:proofErr w:type="spellEnd"/>
+              <w:t>Spring Boot</w:t>
+            </w:r>
             <w:r>
               <w:rPr>
                 <w:sz w:val="18"/>
@@ -913,10 +820,7 @@
           </w:p>
           <w:p/>
           <w:p/>
-          <w:p>
-            <w:bookmarkStart w:id="15" w:name="_GoBack"/>
-            <w:bookmarkEnd w:id="15"/>
-          </w:p>
+          <w:p/>
           <w:p>
             <w:pPr>
               <w:pStyle w:val="Heading1"/>
@@ -925,8 +829,8 @@
                 <w:szCs w:val="20"/>
               </w:rPr>
             </w:pPr>
-            <w:bookmarkStart w:id="16" w:name="_cbwhnwxh30ht" w:colFirst="0" w:colLast="0"/>
-            <w:bookmarkEnd w:id="16"/>
+            <w:bookmarkStart w:id="15" w:name="_cbwhnwxh30ht" w:colFirst="0" w:colLast="0"/>
+            <w:bookmarkEnd w:id="15"/>
             <w:r>
               <w:lastRenderedPageBreak/>
               <w:t xml:space="preserve">Achievements </w:t>
@@ -943,8 +847,8 @@
                 <w:between w:val="nil"/>
               </w:pBdr>
             </w:pPr>
-            <w:bookmarkStart w:id="17" w:name="_vm051rmyhoww" w:colFirst="0" w:colLast="0"/>
-            <w:bookmarkEnd w:id="17"/>
+            <w:bookmarkStart w:id="16" w:name="_vm051rmyhoww" w:colFirst="0" w:colLast="0"/>
+            <w:bookmarkEnd w:id="16"/>
             <w:r>
               <w:t xml:space="preserve">2019 Daimler Hackathon </w:t>
             </w:r>
@@ -979,11 +883,62 @@
                 <w:szCs w:val="20"/>
               </w:rPr>
             </w:pPr>
-            <w:bookmarkStart w:id="18" w:name="_xywmfn420o9n" w:colFirst="0" w:colLast="0"/>
+            <w:bookmarkStart w:id="17" w:name="_xywmfn420o9n" w:colFirst="0" w:colLast="0"/>
+            <w:bookmarkEnd w:id="17"/>
+            <w:r>
+              <w:t>Projects</w:t>
+            </w:r>
+          </w:p>
+          <w:p>
+            <w:pPr>
+              <w:pStyle w:val="Heading2"/>
+              <w:rPr>
+                <w:b w:val="0"/>
+                <w:i/>
+              </w:rPr>
+            </w:pPr>
+            <w:bookmarkStart w:id="18" w:name="_hq95p7qplbv1" w:colFirst="0" w:colLast="0"/>
             <w:bookmarkEnd w:id="18"/>
             <w:r>
-              <w:t>Projects</w:t>
-            </w:r>
+              <w:t xml:space="preserve">MERN App Template </w:t>
+            </w:r>
+            <w:r>
+              <w:rPr>
+                <w:b w:val="0"/>
+              </w:rPr>
+              <w:t xml:space="preserve">— </w:t>
+            </w:r>
+            <w:r>
+              <w:rPr>
+                <w:b w:val="0"/>
+                <w:i/>
+              </w:rPr>
+              <w:t>Inspired by create-react-app</w:t>
+            </w:r>
+          </w:p>
+          <w:p>
+            <w:pPr>
+              <w:spacing w:before="0" w:line="240" w:lineRule="auto"/>
+            </w:pPr>
+          </w:p>
+          <w:p>
+            <w:pPr>
+              <w:spacing w:before="0" w:line="360" w:lineRule="auto"/>
+            </w:pPr>
+            <w:r>
+              <w:t xml:space="preserve">A deployment ready MERN stack template. It comes with working CRUD functions that can be easily replicated and modified. This should allow developers to skip a lot of the project setup required to get the basics going. I tried to not add to many </w:t>
+            </w:r>
+            <w:r>
+              <w:t>initial</w:t>
+            </w:r>
+            <w:r>
+              <w:t xml:space="preserve"> dependencies so that the developer using it has more freedom.</w:t>
+            </w:r>
+          </w:p>
+          <w:p>
+            <w:pPr>
+              <w:spacing w:before="0" w:line="360" w:lineRule="auto"/>
+            </w:pPr>
           </w:p>
           <w:p>
             <w:pPr>
@@ -993,10 +948,18 @@
                 <w:i/>
               </w:rPr>
             </w:pPr>
-            <w:bookmarkStart w:id="19" w:name="_hq95p7qplbv1" w:colFirst="0" w:colLast="0"/>
+            <w:bookmarkStart w:id="19" w:name="_imhucea2wnm2" w:colFirst="0" w:colLast="0"/>
             <w:bookmarkEnd w:id="19"/>
             <w:r>
-              <w:t xml:space="preserve">MERN App Template </w:t>
+              <w:t xml:space="preserve">MERN App Template with </w:t>
+            </w:r>
+            <w:proofErr w:type="spellStart"/>
+            <w:r>
+              <w:t>auth</w:t>
+            </w:r>
+            <w:proofErr w:type="spellEnd"/>
+            <w:r>
+              <w:t xml:space="preserve"> </w:t>
             </w:r>
             <w:r>
               <w:rPr>
@@ -1009,7 +972,7 @@
                 <w:b w:val="0"/>
                 <w:i/>
               </w:rPr>
-              <w:t>Inspired by create-react-app</w:t>
+              <w:t>Modified Template</w:t>
             </w:r>
           </w:p>
           <w:p>
@@ -1022,167 +985,89 @@
               <w:spacing w:before="0" w:line="360" w:lineRule="auto"/>
             </w:pPr>
             <w:r>
-              <w:t xml:space="preserve">A deployment ready MERN stack template. It comes with working CRUD functions that can be easily replicated and modified. This should allow developers to skip a lot of the project setup required to get the basics going. I tried to not add to many </w:t>
-            </w:r>
-            <w:proofErr w:type="spellStart"/>
-            <w:r>
-              <w:t>inintal</w:t>
-            </w:r>
-            <w:proofErr w:type="spellEnd"/>
-            <w:r>
-              <w:t xml:space="preserve"> dependencies so that the developer using it has more freedom.</w:t>
-            </w:r>
+              <w:t xml:space="preserve">A modified version of my MERN App Template for when user profiles and encryption of data is needed. </w:t>
+            </w:r>
+            <w:proofErr w:type="gramStart"/>
+            <w:r>
+              <w:t>bCrypt</w:t>
+            </w:r>
+            <w:proofErr w:type="gramEnd"/>
+            <w:r>
+              <w:t xml:space="preserve"> is used for the hashing of data and </w:t>
+            </w:r>
+            <w:r>
+              <w:t>JSON</w:t>
+            </w:r>
+            <w:r>
+              <w:t xml:space="preserve"> web token for authentication. Comes with login components and functionality. </w:t>
+            </w:r>
+          </w:p>
+          <w:p>
+            <w:pPr>
+              <w:pStyle w:val="Heading2"/>
+              <w:rPr>
+                <w:b w:val="0"/>
+                <w:i/>
+              </w:rPr>
+            </w:pPr>
+            <w:bookmarkStart w:id="20" w:name="_rohi24qftbba" w:colFirst="0" w:colLast="0"/>
+            <w:bookmarkEnd w:id="20"/>
+            <w:r>
+              <w:t xml:space="preserve">Scion Matches </w:t>
+            </w:r>
+            <w:r>
+              <w:rPr>
+                <w:b w:val="0"/>
+              </w:rPr>
+              <w:t xml:space="preserve">— </w:t>
+            </w:r>
+            <w:r>
+              <w:rPr>
+                <w:b w:val="0"/>
+                <w:i/>
+              </w:rPr>
+              <w:t>SMU Group Project</w:t>
+            </w:r>
+          </w:p>
+          <w:p>
+            <w:pPr>
+              <w:spacing w:before="0" w:line="240" w:lineRule="auto"/>
+            </w:pPr>
           </w:p>
           <w:p>
             <w:pPr>
               <w:spacing w:before="0" w:line="360" w:lineRule="auto"/>
             </w:pPr>
-          </w:p>
-          <w:p>
-            <w:pPr>
-              <w:pStyle w:val="Heading2"/>
-              <w:rPr>
-                <w:b w:val="0"/>
-                <w:i/>
-              </w:rPr>
-            </w:pPr>
-            <w:bookmarkStart w:id="20" w:name="_imhucea2wnm2" w:colFirst="0" w:colLast="0"/>
-            <w:bookmarkEnd w:id="20"/>
-            <w:r>
-              <w:t xml:space="preserve">MERN App Template with </w:t>
-            </w:r>
-            <w:proofErr w:type="spellStart"/>
-            <w:r>
-              <w:t>auth</w:t>
-            </w:r>
-            <w:proofErr w:type="spellEnd"/>
-            <w:r>
-              <w:t xml:space="preserve"> </w:t>
-            </w:r>
-            <w:r>
-              <w:rPr>
-                <w:b w:val="0"/>
-              </w:rPr>
-              <w:t xml:space="preserve">— </w:t>
-            </w:r>
-            <w:r>
-              <w:rPr>
-                <w:b w:val="0"/>
-                <w:i/>
-              </w:rPr>
-              <w:t>Modified Template</w:t>
-            </w:r>
-          </w:p>
-          <w:p>
-            <w:pPr>
-              <w:spacing w:before="0" w:line="240" w:lineRule="auto"/>
-            </w:pPr>
-          </w:p>
-          <w:p>
-            <w:pPr>
-              <w:spacing w:before="0" w:line="360" w:lineRule="auto"/>
-            </w:pPr>
-            <w:r>
-              <w:t xml:space="preserve">A modified version of my MERN App Template for when user profiles and encryption of data is needed. </w:t>
-            </w:r>
-            <w:proofErr w:type="spellStart"/>
-            <w:r>
-              <w:t>Bcrypt</w:t>
-            </w:r>
-            <w:proofErr w:type="spellEnd"/>
-            <w:r>
-              <w:t xml:space="preserve"> is used for the hashing of data and </w:t>
-            </w:r>
-            <w:proofErr w:type="spellStart"/>
-            <w:r>
-              <w:t>json</w:t>
-            </w:r>
-            <w:proofErr w:type="spellEnd"/>
-            <w:r>
-              <w:t xml:space="preserve"> web token for authentication. Comes with login components and functionality. </w:t>
-            </w:r>
-          </w:p>
-          <w:p>
-            <w:pPr>
-              <w:pStyle w:val="Heading2"/>
-              <w:rPr>
-                <w:b w:val="0"/>
-                <w:i/>
-              </w:rPr>
-            </w:pPr>
-            <w:bookmarkStart w:id="21" w:name="_rohi24qftbba" w:colFirst="0" w:colLast="0"/>
-            <w:bookmarkEnd w:id="21"/>
-            <w:r>
-              <w:t xml:space="preserve">Scion Matches </w:t>
-            </w:r>
-            <w:r>
-              <w:rPr>
-                <w:b w:val="0"/>
-              </w:rPr>
-              <w:t xml:space="preserve">— </w:t>
-            </w:r>
-            <w:r>
-              <w:rPr>
-                <w:b w:val="0"/>
-                <w:i/>
-              </w:rPr>
-              <w:t>SMU Group Project</w:t>
-            </w:r>
-          </w:p>
-          <w:p>
-            <w:pPr>
-              <w:spacing w:before="0" w:line="240" w:lineRule="auto"/>
-            </w:pPr>
-          </w:p>
-          <w:p>
-            <w:pPr>
-              <w:spacing w:before="0" w:line="360" w:lineRule="auto"/>
-            </w:pPr>
             <w:r>
               <w:t xml:space="preserve">This was our final project to graduate from the SMU coding </w:t>
             </w:r>
-            <w:proofErr w:type="spellStart"/>
-            <w:r>
-              <w:t>bootcamp</w:t>
-            </w:r>
-            <w:proofErr w:type="spellEnd"/>
+            <w:r>
+              <w:t>boot camp</w:t>
+            </w:r>
             <w:r>
               <w:t xml:space="preserve">. It is a full MERN stack app that allows people who want to be gestational </w:t>
             </w:r>
-            <w:proofErr w:type="gramStart"/>
-            <w:r>
-              <w:t>carriers(</w:t>
-            </w:r>
-            <w:proofErr w:type="spellStart"/>
-            <w:proofErr w:type="gramEnd"/>
-            <w:r>
-              <w:t>gc</w:t>
-            </w:r>
-            <w:proofErr w:type="spellEnd"/>
-            <w:r>
-              <w:t>) or intended parents(</w:t>
-            </w:r>
-            <w:proofErr w:type="spellStart"/>
-            <w:r>
-              <w:t>ip</w:t>
-            </w:r>
-            <w:proofErr w:type="spellEnd"/>
-            <w:r>
-              <w:t xml:space="preserve">) looking for a </w:t>
-            </w:r>
-            <w:proofErr w:type="spellStart"/>
-            <w:r>
-              <w:t>gc</w:t>
-            </w:r>
-            <w:proofErr w:type="spellEnd"/>
-            <w:r>
-              <w:t xml:space="preserve"> to have a baby for them. We saw this as a really untapped market and we built an application to fill that void. We created a special algorithm that takes your survey answers and gives them weight. Then another algorithm we wrote to weight each answer to the given answers of the other users in the </w:t>
-            </w:r>
-            <w:proofErr w:type="spellStart"/>
-            <w:r>
-              <w:t>db</w:t>
-            </w:r>
-            <w:proofErr w:type="spellEnd"/>
+            <w:r>
+              <w:t>carriers (GC</w:t>
+            </w:r>
+            <w:r>
+              <w:t xml:space="preserve">) or intended </w:t>
+            </w:r>
+            <w:r>
+              <w:t>parents (IP) looking for a GC</w:t>
+            </w:r>
+            <w:r>
+              <w:t xml:space="preserve"> to have a baby for them. We saw this as a really untapped market and we built an application to fill that void. We created a special algorithm that takes your survey answers and gives them weight. Then another algorithm we wrote to weight each answer to the given answers of the other users in the d</w:t>
+            </w:r>
+            <w:r>
+              <w:t>ata</w:t>
+            </w:r>
+            <w:r>
+              <w:t>b</w:t>
+            </w:r>
+            <w:r>
+              <w:t>ase</w:t>
+            </w:r>
             <w:r>
               <w:t xml:space="preserve"> to give you a match grade.</w:t>
             </w:r>
@@ -1227,8 +1112,8 @@
                 <w:between w:val="nil"/>
               </w:pBdr>
             </w:pPr>
-            <w:bookmarkStart w:id="22" w:name="_ca0awj8022e2" w:colFirst="0" w:colLast="0"/>
-            <w:bookmarkEnd w:id="22"/>
+            <w:bookmarkStart w:id="21" w:name="_ca0awj8022e2" w:colFirst="0" w:colLast="0"/>
+            <w:bookmarkEnd w:id="21"/>
             <w:r>
               <w:lastRenderedPageBreak/>
               <w:t>Front End</w:t>
@@ -1236,10 +1121,6 @@
           </w:p>
           <w:p>
             <w:pPr>
-              <w:numPr>
-                <w:ilvl w:val="0"/>
-                <w:numId w:val="2"/>
-              </w:numPr>
               <w:pBdr>
                 <w:top w:val="nil"/>
                 <w:left w:val="nil"/>
@@ -1248,18 +1129,16 @@
                 <w:between w:val="nil"/>
               </w:pBdr>
               <w:spacing w:before="320" w:line="240" w:lineRule="auto"/>
-              <w:ind w:left="0" w:firstLine="0"/>
-            </w:pPr>
+            </w:pPr>
+            <w:r>
+              <w:t xml:space="preserve">                </w:t>
+            </w:r>
             <w:r>
               <w:t xml:space="preserve">React.js </w:t>
             </w:r>
           </w:p>
           <w:p>
             <w:pPr>
-              <w:numPr>
-                <w:ilvl w:val="0"/>
-                <w:numId w:val="2"/>
-              </w:numPr>
               <w:pBdr>
                 <w:top w:val="nil"/>
                 <w:left w:val="nil"/>
@@ -1268,18 +1147,16 @@
                 <w:between w:val="nil"/>
               </w:pBdr>
               <w:spacing w:line="240" w:lineRule="auto"/>
-              <w:ind w:left="0" w:firstLine="0"/>
-            </w:pPr>
+            </w:pPr>
+            <w:r>
+              <w:t xml:space="preserve">                </w:t>
+            </w:r>
             <w:r>
               <w:t>HTML5</w:t>
             </w:r>
           </w:p>
           <w:p>
             <w:pPr>
-              <w:numPr>
-                <w:ilvl w:val="0"/>
-                <w:numId w:val="1"/>
-              </w:numPr>
               <w:pBdr>
                 <w:top w:val="nil"/>
                 <w:left w:val="nil"/>
@@ -1288,18 +1165,16 @@
                 <w:between w:val="nil"/>
               </w:pBdr>
               <w:spacing w:line="240" w:lineRule="auto"/>
-              <w:ind w:left="0" w:firstLine="0"/>
-            </w:pPr>
+            </w:pPr>
+            <w:r>
+              <w:t xml:space="preserve">                </w:t>
+            </w:r>
             <w:r>
               <w:t>CSS3</w:t>
             </w:r>
           </w:p>
           <w:p>
             <w:pPr>
-              <w:numPr>
-                <w:ilvl w:val="0"/>
-                <w:numId w:val="1"/>
-              </w:numPr>
               <w:pBdr>
                 <w:top w:val="nil"/>
                 <w:left w:val="nil"/>
@@ -1308,18 +1183,16 @@
                 <w:between w:val="nil"/>
               </w:pBdr>
               <w:spacing w:line="240" w:lineRule="auto"/>
-              <w:ind w:left="0" w:firstLine="0"/>
-            </w:pPr>
+            </w:pPr>
+            <w:r>
+              <w:t xml:space="preserve">                </w:t>
+            </w:r>
             <w:r>
               <w:t>JavaScript</w:t>
             </w:r>
           </w:p>
           <w:p>
             <w:pPr>
-              <w:numPr>
-                <w:ilvl w:val="0"/>
-                <w:numId w:val="1"/>
-              </w:numPr>
               <w:pBdr>
                 <w:top w:val="nil"/>
                 <w:left w:val="nil"/>
@@ -1328,18 +1201,16 @@
                 <w:between w:val="nil"/>
               </w:pBdr>
               <w:spacing w:line="240" w:lineRule="auto"/>
-              <w:ind w:left="0" w:firstLine="0"/>
-            </w:pPr>
+            </w:pPr>
+            <w:r>
+              <w:t xml:space="preserve">                </w:t>
+            </w:r>
             <w:r>
               <w:t>jQuery</w:t>
             </w:r>
           </w:p>
           <w:p>
             <w:pPr>
-              <w:numPr>
-                <w:ilvl w:val="0"/>
-                <w:numId w:val="1"/>
-              </w:numPr>
               <w:pBdr>
                 <w:top w:val="nil"/>
                 <w:left w:val="nil"/>
@@ -1348,8 +1219,10 @@
                 <w:between w:val="nil"/>
               </w:pBdr>
               <w:spacing w:line="240" w:lineRule="auto"/>
-              <w:ind w:left="0" w:firstLine="0"/>
-            </w:pPr>
+            </w:pPr>
+            <w:r>
+              <w:t xml:space="preserve">               </w:t>
+            </w:r>
             <w:r>
               <w:t xml:space="preserve">Bootstrap </w:t>
             </w:r>
@@ -1358,8 +1231,8 @@
             <w:pPr>
               <w:pStyle w:val="Heading1"/>
             </w:pPr>
-            <w:bookmarkStart w:id="23" w:name="_yhwx55513vyi" w:colFirst="0" w:colLast="0"/>
-            <w:bookmarkEnd w:id="23"/>
+            <w:bookmarkStart w:id="22" w:name="_yhwx55513vyi" w:colFirst="0" w:colLast="0"/>
+            <w:bookmarkEnd w:id="22"/>
             <w:r>
               <w:t>Back End</w:t>
             </w:r>
@@ -1393,13 +1266,21 @@
               <w:spacing w:line="240" w:lineRule="auto"/>
             </w:pPr>
             <w:r>
+              <w:t xml:space="preserve">                </w:t>
+            </w:r>
+            <w:r>
               <w:t>MongoDB</w:t>
             </w:r>
+            <w:bookmarkStart w:id="23" w:name="_GoBack"/>
+            <w:bookmarkEnd w:id="23"/>
           </w:p>
           <w:p>
             <w:pPr>
               <w:spacing w:line="240" w:lineRule="auto"/>
             </w:pPr>
+            <w:r>
+              <w:t xml:space="preserve">                </w:t>
+            </w:r>
             <w:r>
               <w:t xml:space="preserve">MySQL </w:t>
             </w:r>
@@ -1433,6 +1314,9 @@
               <w:spacing w:before="320"/>
             </w:pPr>
             <w:r>
+              <w:t xml:space="preserve">                </w:t>
+            </w:r>
+            <w:r>
               <w:t>AWS - Lex, Lambda</w:t>
             </w:r>
           </w:p>
@@ -1448,6 +1332,9 @@
               <w:spacing w:before="320"/>
             </w:pPr>
             <w:r>
+              <w:t xml:space="preserve">                </w:t>
+            </w:r>
+            <w:r>
               <w:t xml:space="preserve">Security - </w:t>
             </w:r>
             <w:proofErr w:type="spellStart"/>
@@ -1471,6 +1358,9 @@
               <w:spacing w:before="320"/>
             </w:pPr>
             <w:r>
+              <w:t xml:space="preserve">                </w:t>
+            </w:r>
+            <w:r>
               <w:t xml:space="preserve">Deployment - </w:t>
             </w:r>
             <w:proofErr w:type="spellStart"/>
@@ -1491,6 +1381,9 @@
               <w:spacing w:before="320"/>
             </w:pPr>
             <w:r>
+              <w:t xml:space="preserve">                </w:t>
+            </w:r>
+            <w:r>
               <w:t>Testing - Postman, Jest</w:t>
             </w:r>
           </w:p>
@@ -1506,6 +1399,9 @@
               <w:spacing w:before="320"/>
             </w:pPr>
             <w:r>
+              <w:t xml:space="preserve">                </w:t>
+            </w:r>
+            <w:r>
               <w:t>Version Control - Git</w:t>
             </w:r>
           </w:p>
@@ -1520,6 +1416,9 @@
               </w:pBdr>
               <w:spacing w:before="320"/>
             </w:pPr>
+            <w:r>
+              <w:t xml:space="preserve">                 </w:t>
+            </w:r>
             <w:r>
               <w:t xml:space="preserve">Agile Methodology </w:t>
             </w:r>

</xml_diff>